<commit_message>
creo q esta bastante fin
</commit_message>
<xml_diff>
--- a/Practica_9/Informe.docx
+++ b/Practica_9/Informe.docx
@@ -747,8 +747,18 @@
                                     <w:sz w:val="28"/>
                                     <w:szCs w:val="28"/>
                                   </w:rPr>
-                                  <w:t>María Guzmán Valdezate</w:t>
+                                  <w:t xml:space="preserve">María Guzmán </w:t>
                                 </w:r>
+                                <w:proofErr w:type="spellStart"/>
+                                <w:r>
+                                  <w:rPr>
+                                    <w:color w:val="595959" w:themeColor="text1" w:themeTint="A6"/>
+                                    <w:sz w:val="28"/>
+                                    <w:szCs w:val="28"/>
+                                  </w:rPr>
+                                  <w:t>Valdezate</w:t>
+                                </w:r>
+                                <w:proofErr w:type="spellEnd"/>
                               </w:p>
                               <w:p>
                                 <w:pPr>
@@ -810,8 +820,18 @@
                               <w:sz w:val="28"/>
                               <w:szCs w:val="28"/>
                             </w:rPr>
-                            <w:t>María Guzmán Valdezate</w:t>
+                            <w:t xml:space="preserve">María Guzmán </w:t>
                           </w:r>
+                          <w:proofErr w:type="spellStart"/>
+                          <w:r>
+                            <w:rPr>
+                              <w:color w:val="595959" w:themeColor="text1" w:themeTint="A6"/>
+                              <w:sz w:val="28"/>
+                              <w:szCs w:val="28"/>
+                            </w:rPr>
+                            <w:t>Valdezate</w:t>
+                          </w:r>
+                          <w:proofErr w:type="spellEnd"/>
                         </w:p>
                         <w:p>
                           <w:pPr>
@@ -895,7 +915,7 @@
           <w:r>
             <w:fldChar w:fldCharType="separate"/>
           </w:r>
-          <w:hyperlink w:anchor="_Toc195955773" w:history="1">
+          <w:hyperlink w:anchor="_Toc197358205" w:history="1">
             <w:r>
               <w:rPr>
                 <w:rStyle w:val="Hipervnculo"/>
@@ -922,7 +942,7 @@
                 <w:noProof/>
                 <w:webHidden/>
               </w:rPr>
-              <w:instrText xml:space="preserve"> PAGEREF _Toc195955773 \h </w:instrText>
+              <w:instrText xml:space="preserve"> PAGEREF _Toc197358205 \h </w:instrText>
             </w:r>
             <w:r>
               <w:rPr>
@@ -967,7 +987,7 @@
               <w:lang w:eastAsia="es-ES"/>
             </w:rPr>
           </w:pPr>
-          <w:hyperlink w:anchor="_Toc195955774" w:history="1">
+          <w:hyperlink w:anchor="_Toc197358206" w:history="1">
             <w:r>
               <w:rPr>
                 <w:rStyle w:val="Hipervnculo"/>
@@ -994,7 +1014,7 @@
                 <w:noProof/>
                 <w:webHidden/>
               </w:rPr>
-              <w:instrText xml:space="preserve"> PAGEREF _Toc195955774 \h </w:instrText>
+              <w:instrText xml:space="preserve"> PAGEREF _Toc197358206 \h </w:instrText>
             </w:r>
             <w:r>
               <w:rPr>
@@ -1039,79 +1059,7 @@
               <w:lang w:eastAsia="es-ES"/>
             </w:rPr>
           </w:pPr>
-          <w:hyperlink w:anchor="_Toc195955775" w:history="1">
-            <w:r>
-              <w:rPr>
-                <w:rStyle w:val="Hipervnculo"/>
-                <w:noProof/>
-              </w:rPr>
-              <w:t>Consideraciones adicionales</w:t>
-            </w:r>
-            <w:r>
-              <w:rPr>
-                <w:noProof/>
-                <w:webHidden/>
-              </w:rPr>
-              <w:tab/>
-            </w:r>
-            <w:r>
-              <w:rPr>
-                <w:noProof/>
-                <w:webHidden/>
-              </w:rPr>
-              <w:fldChar w:fldCharType="begin"/>
-            </w:r>
-            <w:r>
-              <w:rPr>
-                <w:noProof/>
-                <w:webHidden/>
-              </w:rPr>
-              <w:instrText xml:space="preserve"> PAGEREF _Toc195955775 \h </w:instrText>
-            </w:r>
-            <w:r>
-              <w:rPr>
-                <w:noProof/>
-                <w:webHidden/>
-              </w:rPr>
-            </w:r>
-            <w:r>
-              <w:rPr>
-                <w:noProof/>
-                <w:webHidden/>
-              </w:rPr>
-              <w:fldChar w:fldCharType="separate"/>
-            </w:r>
-            <w:r>
-              <w:rPr>
-                <w:noProof/>
-                <w:webHidden/>
-              </w:rPr>
-              <w:t>5</w:t>
-            </w:r>
-            <w:r>
-              <w:rPr>
-                <w:noProof/>
-                <w:webHidden/>
-              </w:rPr>
-              <w:fldChar w:fldCharType="end"/>
-            </w:r>
-          </w:hyperlink>
-        </w:p>
-        <w:p>
-          <w:pPr>
-            <w:pStyle w:val="TDC2"/>
-            <w:tabs>
-              <w:tab w:val="right" w:leader="dot" w:pos="8494"/>
-            </w:tabs>
-            <w:rPr>
-              <w:rFonts w:eastAsiaTheme="minorEastAsia"/>
-              <w:noProof/>
-              <w:sz w:val="24"/>
-              <w:szCs w:val="24"/>
-              <w:lang w:eastAsia="es-ES"/>
-            </w:rPr>
-          </w:pPr>
-          <w:hyperlink w:anchor="_Toc195955776" w:history="1">
+          <w:hyperlink w:anchor="_Toc197358207" w:history="1">
             <w:r>
               <w:rPr>
                 <w:rStyle w:val="Hipervnculo"/>
@@ -1138,7 +1086,7 @@
                 <w:noProof/>
                 <w:webHidden/>
               </w:rPr>
-              <w:instrText xml:space="preserve"> PAGEREF _Toc195955776 \h </w:instrText>
+              <w:instrText xml:space="preserve"> PAGEREF _Toc197358207 \h </w:instrText>
             </w:r>
             <w:r>
               <w:rPr>
@@ -1158,7 +1106,7 @@
                 <w:noProof/>
                 <w:webHidden/>
               </w:rPr>
-              <w:t>5</w:t>
+              <w:t>6</w:t>
             </w:r>
             <w:r>
               <w:rPr>
@@ -1194,7 +1142,7 @@
         <w:pStyle w:val="Ttulo2"/>
         <w:jc w:val="both"/>
       </w:pPr>
-      <w:bookmarkStart w:id="0" w:name="_Toc195955773"/>
+      <w:bookmarkStart w:id="0" w:name="_Toc197358205"/>
       <w:r>
         <w:lastRenderedPageBreak/>
         <w:t>Introducción</w:t>
@@ -1211,7 +1159,47 @@
         <w:jc w:val="both"/>
       </w:pPr>
       <w:r>
-        <w:t>En esta práctica se ha implementado una estructura de datos personalizada denominada ConjuntoLRU, que extiende AbstractSet e implementa la interfaz SortedSet. Su característica principal es aplicar una política de reemplazo LRU (Least Recently Used), eliminando el elemento menos recientemente accedido cuando se alcanza la capacidad máxima.</w:t>
+        <w:t xml:space="preserve">En esta práctica se ha implementado una estructura de datos personalizada denominada </w:t>
+      </w:r>
+      <w:proofErr w:type="spellStart"/>
+      <w:r>
+        <w:t>ConjuntoLRU</w:t>
+      </w:r>
+      <w:proofErr w:type="spellEnd"/>
+      <w:r>
+        <w:t xml:space="preserve">, que extiende </w:t>
+      </w:r>
+      <w:proofErr w:type="spellStart"/>
+      <w:r>
+        <w:t>AbstractSet</w:t>
+      </w:r>
+      <w:proofErr w:type="spellEnd"/>
+      <w:r>
+        <w:t xml:space="preserve"> e implementa la interfaz </w:t>
+      </w:r>
+      <w:proofErr w:type="spellStart"/>
+      <w:r>
+        <w:t>SortedSet</w:t>
+      </w:r>
+      <w:proofErr w:type="spellEnd"/>
+      <w:r>
+        <w:t>. Su característica principal es aplicar una política de reemplazo LRU (</w:t>
+      </w:r>
+      <w:proofErr w:type="spellStart"/>
+      <w:r>
+        <w:t>Least</w:t>
+      </w:r>
+      <w:proofErr w:type="spellEnd"/>
+      <w:r>
+        <w:t xml:space="preserve"> </w:t>
+      </w:r>
+      <w:proofErr w:type="spellStart"/>
+      <w:r>
+        <w:t>Recently</w:t>
+      </w:r>
+      <w:proofErr w:type="spellEnd"/>
+      <w:r>
+        <w:t xml:space="preserve"> Used), eliminando el elemento menos recientemente accedido cuando se alcanza la capacidad máxima.</w:t>
       </w:r>
     </w:p>
     <w:p>
@@ -1219,7 +1207,15 @@
         <w:jc w:val="both"/>
       </w:pPr>
       <w:r>
-        <w:t>Para ello, se ha utilizado una estructura auxiliar (cacheLRUEnlazada) que almacena los elementos junto con un contador de accesos. El conjunto es capaz de actualizar internamente este contador cada vez que se accede a un elemento, bien sea por inserción o mediante iteración.</w:t>
+        <w:t>Para ello, se ha utilizado una estructura auxiliar (</w:t>
+      </w:r>
+      <w:proofErr w:type="spellStart"/>
+      <w:r>
+        <w:t>cacheLRUEnlazada</w:t>
+      </w:r>
+      <w:proofErr w:type="spellEnd"/>
+      <w:r>
+        <w:t>) que almacena los elementos junto con un contador de accesos. El conjunto es capaz de actualizar internamente este contador cada vez que se accede a un elemento, bien sea por inserción o mediante iteración.</w:t>
       </w:r>
     </w:p>
     <w:p>
@@ -1227,7 +1223,13 @@
         <w:jc w:val="both"/>
       </w:pPr>
       <w:r>
-        <w:t>El objetivo del informe es describir el funcionamiento de esta estructura, analizar la eficiencia de sus principales métodos y valorar su comportamiento como conjunto con políticas de uso.</w:t>
+        <w:t xml:space="preserve">El objetivo del informe es </w:t>
+      </w:r>
+      <w:r>
+        <w:t xml:space="preserve">analizar el diseño de nuestra implementación y </w:t>
+      </w:r>
+      <w:r>
+        <w:t>describir el funcionamiento de esta estructura, analizar la eficiencia de sus métodos y valorar su comportamiento.</w:t>
       </w:r>
     </w:p>
     <w:p>
@@ -1248,7 +1250,7 @@
       <w:pPr>
         <w:pStyle w:val="Ttulo2"/>
       </w:pPr>
-      <w:bookmarkStart w:id="1" w:name="_Toc195955774"/>
+      <w:bookmarkStart w:id="1" w:name="_Toc197358206"/>
       <w:r>
         <w:lastRenderedPageBreak/>
         <w:t>D</w:t>
@@ -1267,12 +1269,21 @@
           <w:bCs/>
         </w:rPr>
       </w:pPr>
+      <w:proofErr w:type="spellStart"/>
       <w:r>
         <w:rPr>
           <w:b/>
           <w:bCs/>
         </w:rPr>
-        <w:t>add(E e)</w:t>
+        <w:t>add</w:t>
+      </w:r>
+      <w:proofErr w:type="spellEnd"/>
+      <w:r>
+        <w:rPr>
+          <w:b/>
+          <w:bCs/>
+        </w:rPr>
+        <w:t>(E e)</w:t>
       </w:r>
       <w:r>
         <w:rPr>
@@ -1327,12 +1338,28 @@
           <w:bCs/>
         </w:rPr>
       </w:pPr>
+      <w:proofErr w:type="spellStart"/>
       <w:r>
         <w:rPr>
           <w:b/>
           <w:bCs/>
         </w:rPr>
-        <w:t>remove(Object o)</w:t>
+        <w:t>eliminarMenosUsado</w:t>
+      </w:r>
+      <w:proofErr w:type="spellEnd"/>
+      <w:r>
+        <w:rPr>
+          <w:b/>
+          <w:bCs/>
+        </w:rPr>
+        <w:t>(</w:t>
+      </w:r>
+      <w:r>
+        <w:rPr>
+          <w:b/>
+          <w:bCs/>
+        </w:rPr>
+        <w:t>)</w:t>
       </w:r>
     </w:p>
     <w:p>
@@ -1340,7 +1367,55 @@
         <w:jc w:val="both"/>
       </w:pPr>
       <w:r>
-        <w:t>Descripción: Elimina un elemento del conjunto si está presente.</w:t>
+        <w:rPr>
+          <w:i/>
+          <w:iCs/>
+        </w:rPr>
+        <w:t>Descripción</w:t>
+      </w:r>
+      <w:r>
+        <w:t xml:space="preserve">: </w:t>
+      </w:r>
+      <w:r>
+        <w:t>Método auxiliar clave para la política LRU. Se invoca automáticamente cuando el conjunto alcanza su capacidad máxima durante una inserción (</w:t>
+      </w:r>
+      <w:proofErr w:type="spellStart"/>
+      <w:r>
+        <w:t>add</w:t>
+      </w:r>
+      <w:proofErr w:type="spellEnd"/>
+      <w:r>
+        <w:t>()</w:t>
+      </w:r>
+      <w:r>
+        <w:t>). Identifica y elimina el elemento con el contador de acceso más bajo (menos recientemente usado) mediante un recorrido completo de la estructura.</w:t>
+      </w:r>
+    </w:p>
+    <w:p>
+      <w:pPr>
+        <w:jc w:val="both"/>
+      </w:pPr>
+      <w:r>
+        <w:rPr>
+          <w:i/>
+          <w:iCs/>
+        </w:rPr>
+        <w:t>Complejidad algorítmica</w:t>
+      </w:r>
+      <w:r>
+        <w:t>:</w:t>
+      </w:r>
+      <w:r>
+        <w:t xml:space="preserve"> </w:t>
+      </w:r>
+      <w:r>
+        <w:t>O(n)</w:t>
+      </w:r>
+      <w:r>
+        <w:t>, ya que r</w:t>
+      </w:r>
+      <w:r>
+        <w:t xml:space="preserve">equiere examinar todos los elementos para encontrar el mínimo contador. </w:t>
       </w:r>
     </w:p>
     <w:p>
@@ -1351,9 +1426,6 @@
           <w:bCs/>
         </w:rPr>
       </w:pPr>
-      <w:r>
-        <w:t>Complejidad algorítmica: O(1), ya que se basa en una operación de eliminación sobre la estructura cacheLRUEnlazada.</w:t>
-      </w:r>
     </w:p>
     <w:p>
       <w:pPr>
@@ -1363,6 +1435,46 @@
           <w:bCs/>
         </w:rPr>
       </w:pPr>
+      <w:proofErr w:type="spellStart"/>
+      <w:r>
+        <w:rPr>
+          <w:b/>
+          <w:bCs/>
+        </w:rPr>
+        <w:t>remove</w:t>
+      </w:r>
+      <w:proofErr w:type="spellEnd"/>
+      <w:r>
+        <w:rPr>
+          <w:b/>
+          <w:bCs/>
+        </w:rPr>
+        <w:t>(</w:t>
+      </w:r>
+      <w:proofErr w:type="spellStart"/>
+      <w:r>
+        <w:rPr>
+          <w:b/>
+          <w:bCs/>
+        </w:rPr>
+        <w:t>Object</w:t>
+      </w:r>
+      <w:proofErr w:type="spellEnd"/>
+      <w:r>
+        <w:rPr>
+          <w:b/>
+          <w:bCs/>
+        </w:rPr>
+        <w:t xml:space="preserve"> o)</w:t>
+      </w:r>
+    </w:p>
+    <w:p>
+      <w:pPr>
+        <w:jc w:val="both"/>
+      </w:pPr>
+      <w:r>
+        <w:t>Descripción: Elimina un elemento del conjunto si está presente.</w:t>
+      </w:r>
     </w:p>
     <w:p>
       <w:pPr>
@@ -1373,27 +1485,15 @@
         </w:rPr>
       </w:pPr>
       <w:r>
-        <w:rPr>
-          <w:b/>
-          <w:bCs/>
-        </w:rPr>
-        <w:t>size()</w:t>
-      </w:r>
-    </w:p>
-    <w:p>
-      <w:pPr>
-        <w:jc w:val="both"/>
-      </w:pPr>
-      <w:r>
-        <w:t>Descripción: Devuelve el número de elementos actualmente almacenados en el conjunto.</w:t>
-      </w:r>
-    </w:p>
-    <w:p>
-      <w:pPr>
-        <w:jc w:val="both"/>
-      </w:pPr>
-      <w:r>
-        <w:t>Complejidad algorítmica: O(1).</w:t>
+        <w:t xml:space="preserve">Complejidad algorítmica: O(1), ya que se basa en una operación de eliminación sobre la estructura </w:t>
+      </w:r>
+      <w:proofErr w:type="spellStart"/>
+      <w:r>
+        <w:t>cacheLRUEnlazada</w:t>
+      </w:r>
+      <w:proofErr w:type="spellEnd"/>
+      <w:r>
+        <w:t>.</w:t>
       </w:r>
     </w:p>
     <w:p>
@@ -1413,12 +1513,21 @@
           <w:bCs/>
         </w:rPr>
       </w:pPr>
+      <w:proofErr w:type="spellStart"/>
       <w:r>
         <w:rPr>
           <w:b/>
           <w:bCs/>
         </w:rPr>
-        <w:t>first()</w:t>
+        <w:t>size</w:t>
+      </w:r>
+      <w:proofErr w:type="spellEnd"/>
+      <w:r>
+        <w:rPr>
+          <w:b/>
+          <w:bCs/>
+        </w:rPr>
+        <w:t>()</w:t>
       </w:r>
     </w:p>
     <w:p>
@@ -1426,7 +1535,15 @@
         <w:jc w:val="both"/>
       </w:pPr>
       <w:r>
-        <w:t>Descripción: Devuelve el elemento menos recientemente accedido (menor contador).</w:t>
+        <w:t>Descripción: Devuelve el número de elementos actualmente almacenados en el conjunto.</w:t>
+      </w:r>
+    </w:p>
+    <w:p>
+      <w:pPr>
+        <w:jc w:val="both"/>
+      </w:pPr>
+      <w:r>
+        <w:t>Complejidad algorítmica: O(1).</w:t>
       </w:r>
     </w:p>
     <w:p>
@@ -1437,17 +1554,6 @@
           <w:bCs/>
         </w:rPr>
       </w:pPr>
-      <w:r>
-        <w:t>Complejidad algorítmica: O(n), ya que requiere recorrer todos los elementos para encontrar el mínimo.</w:t>
-      </w:r>
-    </w:p>
-    <w:p>
-      <w:pPr>
-        <w:rPr>
-          <w:b/>
-          <w:bCs/>
-        </w:rPr>
-      </w:pPr>
     </w:p>
     <w:p>
       <w:pPr>
@@ -1457,31 +1563,30 @@
           <w:bCs/>
         </w:rPr>
       </w:pPr>
+      <w:proofErr w:type="spellStart"/>
       <w:r>
         <w:rPr>
           <w:b/>
           <w:bCs/>
         </w:rPr>
-        <w:t>last()</w:t>
-      </w:r>
-    </w:p>
-    <w:p>
-      <w:r>
-        <w:t>Descripción: Devuelve el elemento más recientemente accedido (mayor contador).</w:t>
-      </w:r>
-    </w:p>
-    <w:p>
-      <w:r>
-        <w:t>Complejidad algorítmica: O(n), por el mismo motivo que first.</w:t>
-      </w:r>
-    </w:p>
-    <w:p>
-      <w:pPr>
+        <w:t>first</w:t>
+      </w:r>
+      <w:proofErr w:type="spellEnd"/>
+      <w:r>
         <w:rPr>
           <w:b/>
           <w:bCs/>
         </w:rPr>
-      </w:pPr>
+        <w:t>()</w:t>
+      </w:r>
+    </w:p>
+    <w:p>
+      <w:pPr>
+        <w:jc w:val="both"/>
+      </w:pPr>
+      <w:r>
+        <w:t>Descripción: Devuelve el elemento menos recientemente accedido (menor contador).</w:t>
+      </w:r>
     </w:p>
     <w:p>
       <w:pPr>
@@ -1492,25 +1597,17 @@
         </w:rPr>
       </w:pPr>
       <w:r>
+        <w:t>Complejidad algorítmica: O(n), ya que requiere recorrer todos los elementos para encontrar el mínimo.</w:t>
+      </w:r>
+    </w:p>
+    <w:p>
+      <w:pPr>
         <w:rPr>
           <w:b/>
           <w:bCs/>
         </w:rPr>
-        <w:t>headSet(E toElement)</w:t>
-      </w:r>
+      </w:pPr>
     </w:p>
-    <w:p>
-      <w:r>
-        <w:t>Descripción: Devuelve un subconjunto de elementos menos accedidos que el indicado.</w:t>
-      </w:r>
-    </w:p>
-    <w:p>
-      <w:r>
-        <w:t>Complejidad algorítmica: O(n), al requerir recorrer toda la estructura y comparar contadores.</w:t>
-      </w:r>
-    </w:p>
-    <w:p/>
-    <w:p/>
     <w:p>
       <w:pPr>
         <w:jc w:val="both"/>
@@ -1519,26 +1616,93 @@
           <w:bCs/>
         </w:rPr>
       </w:pPr>
+      <w:proofErr w:type="spellStart"/>
+      <w:r>
+        <w:rPr>
+          <w:b/>
+          <w:bCs/>
+        </w:rPr>
+        <w:t>last</w:t>
+      </w:r>
+      <w:proofErr w:type="spellEnd"/>
+      <w:r>
+        <w:rPr>
+          <w:b/>
+          <w:bCs/>
+        </w:rPr>
+        <w:t>()</w:t>
+      </w:r>
+    </w:p>
+    <w:p>
+      <w:r>
+        <w:t>Descripción: Devuelve el elemento más recientemente accedido (mayor contador).</w:t>
+      </w:r>
+    </w:p>
+    <w:p>
+      <w:r>
+        <w:t xml:space="preserve">Complejidad algorítmica: O(n), por el mismo motivo que </w:t>
+      </w:r>
+      <w:proofErr w:type="spellStart"/>
+      <w:r>
+        <w:t>first</w:t>
+      </w:r>
+      <w:proofErr w:type="spellEnd"/>
+      <w:r>
+        <w:t>.</w:t>
+      </w:r>
+    </w:p>
+    <w:p>
+      <w:pPr>
+        <w:jc w:val="both"/>
+        <w:rPr>
+          <w:b/>
+          <w:bCs/>
+        </w:rPr>
+      </w:pPr>
+      <w:proofErr w:type="spellStart"/>
       <w:r>
         <w:rPr>
           <w:b/>
           <w:bCs/>
         </w:rPr>
         <w:lastRenderedPageBreak/>
-        <w:t>tailSet(E fromElement)</w:t>
+        <w:t>headSet</w:t>
+      </w:r>
+      <w:proofErr w:type="spellEnd"/>
+      <w:r>
+        <w:rPr>
+          <w:b/>
+          <w:bCs/>
+        </w:rPr>
+        <w:t xml:space="preserve">(E </w:t>
+      </w:r>
+      <w:proofErr w:type="spellStart"/>
+      <w:r>
+        <w:rPr>
+          <w:b/>
+          <w:bCs/>
+        </w:rPr>
+        <w:t>toElement</w:t>
+      </w:r>
+      <w:proofErr w:type="spellEnd"/>
+      <w:r>
+        <w:rPr>
+          <w:b/>
+          <w:bCs/>
+        </w:rPr>
+        <w:t>)</w:t>
       </w:r>
     </w:p>
     <w:p>
       <w:r>
-        <w:t>Descripción: Devuelve un subconjunto con los elementos más accedidos que el indicado.</w:t>
+        <w:t>Descripción: Devuelve un subconjunto de elementos menos accedidos que el indicado.</w:t>
       </w:r>
     </w:p>
     <w:p>
       <w:r>
-        <w:t>Complejidad algorítmica: O(n).</w:t>
+        <w:t>Complejidad algorítmica: O(n), al requerir recorrer toda la estructura y comparar contadores.</w:t>
       </w:r>
     </w:p>
-    <w:p/>
     <w:p/>
     <w:p>
       <w:pPr>
@@ -1548,38 +1712,50 @@
           <w:bCs/>
         </w:rPr>
       </w:pPr>
+      <w:proofErr w:type="spellStart"/>
       <w:r>
         <w:rPr>
           <w:b/>
           <w:bCs/>
         </w:rPr>
-        <w:t>subSet(E desde, E hasta)</w:t>
-      </w:r>
-    </w:p>
-    <w:p>
-      <w:r>
-        <w:t>Descripción: Devuelve un subconjunto con los elementos cuyo número de acceso está entre los dos elementos especificados (inclusive el primero, exclusivo el segundo).</w:t>
-      </w:r>
-    </w:p>
-    <w:p>
-      <w:pPr>
+        <w:t>tailSet</w:t>
+      </w:r>
+      <w:proofErr w:type="spellEnd"/>
+      <w:r>
         <w:rPr>
           <w:b/>
           <w:bCs/>
         </w:rPr>
-      </w:pPr>
-      <w:r>
-        <w:t>Complejidad algorítmica: O(n), por el recorrido completo y la doble condición de acceso.</w:t>
-      </w:r>
-    </w:p>
-    <w:p>
-      <w:pPr>
+        <w:t xml:space="preserve">(E </w:t>
+      </w:r>
+      <w:proofErr w:type="spellStart"/>
+      <w:r>
         <w:rPr>
           <w:b/>
           <w:bCs/>
         </w:rPr>
-      </w:pPr>
+        <w:t>fromElement</w:t>
+      </w:r>
+      <w:proofErr w:type="spellEnd"/>
+      <w:r>
+        <w:rPr>
+          <w:b/>
+          <w:bCs/>
+        </w:rPr>
+        <w:t>)</w:t>
+      </w:r>
     </w:p>
+    <w:p>
+      <w:r>
+        <w:t>Descripción: Devuelve un subconjunto con los elementos más accedidos que el indicado.</w:t>
+      </w:r>
+    </w:p>
+    <w:p>
+      <w:r>
+        <w:t>Complejidad algorítmica: O(n).</w:t>
+      </w:r>
+    </w:p>
+    <w:p/>
     <w:p>
       <w:pPr>
         <w:jc w:val="both"/>
@@ -1588,28 +1764,37 @@
           <w:bCs/>
         </w:rPr>
       </w:pPr>
+      <w:proofErr w:type="spellStart"/>
       <w:r>
         <w:rPr>
           <w:b/>
           <w:bCs/>
         </w:rPr>
-        <w:t>comparator()</w:t>
-      </w:r>
-    </w:p>
-    <w:p>
-      <w:r>
-        <w:t>Descripción: Devuelve null ya que no se utiliza ningún comparador externo para el orden.</w:t>
-      </w:r>
-    </w:p>
-    <w:p>
-      <w:pPr>
+        <w:t>subSet</w:t>
+      </w:r>
+      <w:proofErr w:type="spellEnd"/>
+      <w:r>
         <w:rPr>
           <w:b/>
           <w:bCs/>
         </w:rPr>
-      </w:pPr>
-      <w:r>
-        <w:t>Complejidad algorítmica: O(1).</w:t>
+        <w:t>(E desde, E hasta)</w:t>
+      </w:r>
+    </w:p>
+    <w:p>
+      <w:r>
+        <w:t>Descripción: Devuelve un subconjunto con los elementos cuyo número de acceso está entre los dos elementos especificados (inclusive el primero, exclusivo el segundo).</w:t>
+      </w:r>
+    </w:p>
+    <w:p>
+      <w:pPr>
+        <w:rPr>
+          <w:b/>
+          <w:bCs/>
+        </w:rPr>
+      </w:pPr>
+      <w:r>
+        <w:t>Complejidad algorítmica: O(n), por el recorrido completo y la doble condición de acceso.</w:t>
       </w:r>
     </w:p>
     <w:p>
@@ -1628,12 +1813,78 @@
           <w:bCs/>
         </w:rPr>
       </w:pPr>
+      <w:proofErr w:type="spellStart"/>
       <w:r>
         <w:rPr>
           <w:b/>
           <w:bCs/>
         </w:rPr>
-        <w:t>iterator()</w:t>
+        <w:t>comparator</w:t>
+      </w:r>
+      <w:proofErr w:type="spellEnd"/>
+      <w:r>
+        <w:rPr>
+          <w:b/>
+          <w:bCs/>
+        </w:rPr>
+        <w:t>()</w:t>
+      </w:r>
+    </w:p>
+    <w:p>
+      <w:r>
+        <w:t xml:space="preserve">Descripción: Devuelve </w:t>
+      </w:r>
+      <w:proofErr w:type="spellStart"/>
+      <w:r>
+        <w:t>null</w:t>
+      </w:r>
+      <w:proofErr w:type="spellEnd"/>
+      <w:r>
+        <w:t xml:space="preserve"> ya que no se utiliza ningún comparador externo para el orden.</w:t>
+      </w:r>
+    </w:p>
+    <w:p>
+      <w:pPr>
+        <w:rPr>
+          <w:b/>
+          <w:bCs/>
+        </w:rPr>
+      </w:pPr>
+      <w:r>
+        <w:t>Complejidad algorítmica: O(1).</w:t>
+      </w:r>
+    </w:p>
+    <w:p>
+      <w:pPr>
+        <w:rPr>
+          <w:b/>
+          <w:bCs/>
+        </w:rPr>
+      </w:pPr>
+    </w:p>
+    <w:p>
+      <w:pPr>
+        <w:jc w:val="both"/>
+        <w:rPr>
+          <w:b/>
+          <w:bCs/>
+        </w:rPr>
+      </w:pPr>
+      <w:proofErr w:type="spellStart"/>
+      <w:r>
+        <w:rPr>
+          <w:b/>
+          <w:bCs/>
+        </w:rPr>
+        <w:t>iterator</w:t>
+      </w:r>
+      <w:proofErr w:type="spellEnd"/>
+      <w:r>
+        <w:rPr>
+          <w:b/>
+          <w:bCs/>
+        </w:rPr>
+        <w:t>()</w:t>
       </w:r>
     </w:p>
     <w:p>
@@ -1681,7 +1932,6 @@
           <w:szCs w:val="32"/>
         </w:rPr>
       </w:pPr>
-      <w:bookmarkStart w:id="2" w:name="_Toc195955776"/>
       <w:r>
         <w:br w:type="page"/>
       </w:r>
@@ -1691,6 +1941,7 @@
         <w:pStyle w:val="Ttulo2"/>
         <w:jc w:val="both"/>
       </w:pPr>
+      <w:bookmarkStart w:id="2" w:name="_Toc197358207"/>
       <w:r>
         <w:lastRenderedPageBreak/>
         <w:t>Conclusiones</w:t>
@@ -1703,7 +1954,15 @@
         <w:jc w:val="both"/>
       </w:pPr>
       <w:r>
-        <w:t>La implementación de ConjuntoLRU demuestra cómo extender estructuras estándar en Java puede dotar de nuevas funcionalidades personalizadas a los conjuntos, como en este caso una política de acceso basada en LRU.</w:t>
+        <w:t xml:space="preserve">La implementación de </w:t>
+      </w:r>
+      <w:proofErr w:type="spellStart"/>
+      <w:r>
+        <w:t>ConjuntoLRU</w:t>
+      </w:r>
+      <w:proofErr w:type="spellEnd"/>
+      <w:r>
+        <w:t xml:space="preserve"> demuestra cómo extender las estructuras estándar de Java permite crear conjuntos con comportamientos especializados, en este caso mediante una política LRU basada en contadores de acceso. El diseño actual ofrece una solución conceptualmente clara y funcionalmente correcta para la gestión automática de capacidad.</w:t>
       </w:r>
     </w:p>
     <w:p>
@@ -1711,7 +1970,7 @@
         <w:jc w:val="both"/>
       </w:pPr>
       <w:r>
-        <w:t>A pesar de que muchas operaciones presentan una complejidad lineal debido a la necesidad de buscar el elemento menos o más usado, se consigue un comportamiento eficiente en la mayoría de los casos prácticos gracias a la estructura interna.</w:t>
+        <w:t>El análisis revela que la principal limitación reside en la operación de eliminación del menos usado (O(n)), que afecta directamente al rendimiento de las inserciones cuando el conjunto está lleno. No obstante, para conjuntos de tamaño moderado o en aplicaciones donde las operaciones de consulta predominan sobre las inserciones, esta implementación resulta perfectamente viable.</w:t>
       </w:r>
     </w:p>
     <w:p>
@@ -1719,21 +1978,57 @@
         <w:jc w:val="both"/>
       </w:pPr>
       <w:r>
-        <w:t>El diseño ofrece una solución elegante y funcional para escenarios donde se requiere limitar la memoria o eliminar elementos antiguos, lo que puede ser útil, por ejemplo, en caches o gestores de recursos limitados.</w:t>
+        <w:t>Como ventajas destacables, la solución:</w:t>
       </w:r>
     </w:p>
     <w:p>
       <w:pPr>
+        <w:numPr>
+          <w:ilvl w:val="0"/>
+          <w:numId w:val="47"/>
+        </w:numPr>
         <w:jc w:val="both"/>
       </w:pPr>
       <w:r>
-        <w:t>Además, al implementar SortedSet, se permite trabajar con subconjuntos basados en el uso, lo que aporta un mayor nivel de control y versatilidad sobre los datos almacenados.</w:t>
+        <w:t>Proporciona una gestión automática de memoria según uso</w:t>
       </w:r>
     </w:p>
     <w:p>
       <w:pPr>
+        <w:numPr>
+          <w:ilvl w:val="0"/>
+          <w:numId w:val="47"/>
+        </w:numPr>
         <w:jc w:val="both"/>
       </w:pPr>
+      <w:r>
+        <w:t xml:space="preserve">Mantiene una interfaz coherente con </w:t>
+      </w:r>
+      <w:proofErr w:type="spellStart"/>
+      <w:r>
+        <w:t>SortedSet</w:t>
+      </w:r>
+      <w:proofErr w:type="spellEnd"/>
+    </w:p>
+    <w:p>
+      <w:pPr>
+        <w:numPr>
+          <w:ilvl w:val="0"/>
+          <w:numId w:val="47"/>
+        </w:numPr>
+        <w:jc w:val="both"/>
+      </w:pPr>
+      <w:r>
+        <w:t>Ofrece mecanismos para consultar elementos por antigüedad de acceso</w:t>
+      </w:r>
+    </w:p>
+    <w:p>
+      <w:pPr>
+        <w:jc w:val="both"/>
+      </w:pPr>
+      <w:r>
+        <w:t>Sería recomendable, para futuras versiones, explorar optimizaciones que reduzcan la complejidad de la eliminación, posiblemente mediante el mantenimiento de referencias auxiliares a los elementos más y menos recientemente usados. Esto permitiría mantener la elegancia del diseño actual mientras se mejora el rendimiento en escenarios de alta frecuencia de inserciones.</w:t>
+      </w:r>
     </w:p>
     <w:sectPr>
       <w:footerReference w:type="default" r:id="rId10"/>
@@ -7700,6 +7995,119 @@
     </w:lvl>
   </w:abstractNum>
   <w:abstractNum w:abstractNumId="41" w15:restartNumberingAfterBreak="0">
+    <w:nsid w:val="6D8A11C4"/>
+    <w:multiLevelType w:val="multilevel"/>
+    <w:tmpl w:val="A1C469DA"/>
+    <w:lvl w:ilvl="0">
+      <w:start w:val="1"/>
+      <w:numFmt w:val="decimal"/>
+      <w:lvlText w:val="%1."/>
+      <w:lvlJc w:val="left"/>
+      <w:pPr>
+        <w:tabs>
+          <w:tab w:val="num" w:pos="720"/>
+        </w:tabs>
+        <w:ind w:left="720" w:hanging="360"/>
+      </w:pPr>
+    </w:lvl>
+    <w:lvl w:ilvl="1" w:tentative="1">
+      <w:start w:val="1"/>
+      <w:numFmt w:val="decimal"/>
+      <w:lvlText w:val="%2."/>
+      <w:lvlJc w:val="left"/>
+      <w:pPr>
+        <w:tabs>
+          <w:tab w:val="num" w:pos="1440"/>
+        </w:tabs>
+        <w:ind w:left="1440" w:hanging="360"/>
+      </w:pPr>
+    </w:lvl>
+    <w:lvl w:ilvl="2" w:tentative="1">
+      <w:start w:val="1"/>
+      <w:numFmt w:val="decimal"/>
+      <w:lvlText w:val="%3."/>
+      <w:lvlJc w:val="left"/>
+      <w:pPr>
+        <w:tabs>
+          <w:tab w:val="num" w:pos="2160"/>
+        </w:tabs>
+        <w:ind w:left="2160" w:hanging="360"/>
+      </w:pPr>
+    </w:lvl>
+    <w:lvl w:ilvl="3" w:tentative="1">
+      <w:start w:val="1"/>
+      <w:numFmt w:val="decimal"/>
+      <w:lvlText w:val="%4."/>
+      <w:lvlJc w:val="left"/>
+      <w:pPr>
+        <w:tabs>
+          <w:tab w:val="num" w:pos="2880"/>
+        </w:tabs>
+        <w:ind w:left="2880" w:hanging="360"/>
+      </w:pPr>
+    </w:lvl>
+    <w:lvl w:ilvl="4" w:tentative="1">
+      <w:start w:val="1"/>
+      <w:numFmt w:val="decimal"/>
+      <w:lvlText w:val="%5."/>
+      <w:lvlJc w:val="left"/>
+      <w:pPr>
+        <w:tabs>
+          <w:tab w:val="num" w:pos="3600"/>
+        </w:tabs>
+        <w:ind w:left="3600" w:hanging="360"/>
+      </w:pPr>
+    </w:lvl>
+    <w:lvl w:ilvl="5" w:tentative="1">
+      <w:start w:val="1"/>
+      <w:numFmt w:val="decimal"/>
+      <w:lvlText w:val="%6."/>
+      <w:lvlJc w:val="left"/>
+      <w:pPr>
+        <w:tabs>
+          <w:tab w:val="num" w:pos="4320"/>
+        </w:tabs>
+        <w:ind w:left="4320" w:hanging="360"/>
+      </w:pPr>
+    </w:lvl>
+    <w:lvl w:ilvl="6" w:tentative="1">
+      <w:start w:val="1"/>
+      <w:numFmt w:val="decimal"/>
+      <w:lvlText w:val="%7."/>
+      <w:lvlJc w:val="left"/>
+      <w:pPr>
+        <w:tabs>
+          <w:tab w:val="num" w:pos="5040"/>
+        </w:tabs>
+        <w:ind w:left="5040" w:hanging="360"/>
+      </w:pPr>
+    </w:lvl>
+    <w:lvl w:ilvl="7" w:tentative="1">
+      <w:start w:val="1"/>
+      <w:numFmt w:val="decimal"/>
+      <w:lvlText w:val="%8."/>
+      <w:lvlJc w:val="left"/>
+      <w:pPr>
+        <w:tabs>
+          <w:tab w:val="num" w:pos="5760"/>
+        </w:tabs>
+        <w:ind w:left="5760" w:hanging="360"/>
+      </w:pPr>
+    </w:lvl>
+    <w:lvl w:ilvl="8" w:tentative="1">
+      <w:start w:val="1"/>
+      <w:numFmt w:val="decimal"/>
+      <w:lvlText w:val="%9."/>
+      <w:lvlJc w:val="left"/>
+      <w:pPr>
+        <w:tabs>
+          <w:tab w:val="num" w:pos="6480"/>
+        </w:tabs>
+        <w:ind w:left="6480" w:hanging="360"/>
+      </w:pPr>
+    </w:lvl>
+  </w:abstractNum>
+  <w:abstractNum w:abstractNumId="42" w15:restartNumberingAfterBreak="0">
     <w:nsid w:val="71FA4FD9"/>
     <w:multiLevelType w:val="multilevel"/>
     <w:tmpl w:val="1848DF34"/>
@@ -7848,7 +8256,7 @@
       </w:rPr>
     </w:lvl>
   </w:abstractNum>
-  <w:abstractNum w:abstractNumId="42" w15:restartNumberingAfterBreak="0">
+  <w:abstractNum w:abstractNumId="43" w15:restartNumberingAfterBreak="0">
     <w:nsid w:val="73EE343C"/>
     <w:multiLevelType w:val="multilevel"/>
     <w:tmpl w:val="20B66FC4"/>
@@ -7997,7 +8405,7 @@
       </w:rPr>
     </w:lvl>
   </w:abstractNum>
-  <w:abstractNum w:abstractNumId="43" w15:restartNumberingAfterBreak="0">
+  <w:abstractNum w:abstractNumId="44" w15:restartNumberingAfterBreak="0">
     <w:nsid w:val="75853FEE"/>
     <w:multiLevelType w:val="multilevel"/>
     <w:tmpl w:val="8A7AEB0E"/>
@@ -8146,7 +8554,7 @@
       </w:rPr>
     </w:lvl>
   </w:abstractNum>
-  <w:abstractNum w:abstractNumId="44" w15:restartNumberingAfterBreak="0">
+  <w:abstractNum w:abstractNumId="45" w15:restartNumberingAfterBreak="0">
     <w:nsid w:val="7780499F"/>
     <w:multiLevelType w:val="multilevel"/>
     <w:tmpl w:val="47D04B5C"/>
@@ -8295,7 +8703,7 @@
       </w:rPr>
     </w:lvl>
   </w:abstractNum>
-  <w:abstractNum w:abstractNumId="45" w15:restartNumberingAfterBreak="0">
+  <w:abstractNum w:abstractNumId="46" w15:restartNumberingAfterBreak="0">
     <w:nsid w:val="79411563"/>
     <w:multiLevelType w:val="hybridMultilevel"/>
     <w:tmpl w:val="7818C492"/>
@@ -8433,7 +8841,7 @@
     <w:abstractNumId w:val="27"/>
   </w:num>
   <w:num w:numId="9" w16cid:durableId="1061441809">
-    <w:abstractNumId w:val="41"/>
+    <w:abstractNumId w:val="42"/>
   </w:num>
   <w:num w:numId="10" w16cid:durableId="2027125902">
     <w:abstractNumId w:val="33"/>
@@ -8484,7 +8892,7 @@
     <w:abstractNumId w:val="5"/>
   </w:num>
   <w:num w:numId="26" w16cid:durableId="2081781868">
-    <w:abstractNumId w:val="43"/>
+    <w:abstractNumId w:val="44"/>
   </w:num>
   <w:num w:numId="27" w16cid:durableId="1621062509">
     <w:abstractNumId w:val="3"/>
@@ -8493,7 +8901,7 @@
     <w:abstractNumId w:val="40"/>
   </w:num>
   <w:num w:numId="29" w16cid:durableId="1147429788">
-    <w:abstractNumId w:val="44"/>
+    <w:abstractNumId w:val="45"/>
   </w:num>
   <w:num w:numId="30" w16cid:durableId="326713057">
     <w:abstractNumId w:val="13"/>
@@ -8511,7 +8919,7 @@
     <w:abstractNumId w:val="28"/>
   </w:num>
   <w:num w:numId="35" w16cid:durableId="195586325">
-    <w:abstractNumId w:val="42"/>
+    <w:abstractNumId w:val="43"/>
   </w:num>
   <w:num w:numId="36" w16cid:durableId="993340824">
     <w:abstractNumId w:val="25"/>
@@ -8535,7 +8943,7 @@
     <w:abstractNumId w:val="1"/>
   </w:num>
   <w:num w:numId="43" w16cid:durableId="1460882179">
-    <w:abstractNumId w:val="45"/>
+    <w:abstractNumId w:val="46"/>
   </w:num>
   <w:num w:numId="44" w16cid:durableId="1966693358">
     <w:abstractNumId w:val="4"/>
@@ -8545,6 +8953,9 @@
   </w:num>
   <w:num w:numId="46" w16cid:durableId="683898973">
     <w:abstractNumId w:val="34"/>
+  </w:num>
+  <w:num w:numId="47" w16cid:durableId="671487413">
+    <w:abstractNumId w:val="41"/>
   </w:num>
 </w:numbering>
 </file>
@@ -8949,7 +9360,7 @@
   <w:style w:type="paragraph" w:default="1" w:styleId="Normal">
     <w:name w:val="Normal"/>
     <w:qFormat/>
-    <w:rsid w:val="00D45807"/>
+    <w:rsid w:val="00EB772C"/>
   </w:style>
   <w:style w:type="paragraph" w:styleId="Ttulo1">
     <w:name w:val="heading 1"/>

</xml_diff>